<commit_message>
update annotation based on model U8, much better recall
</commit_message>
<xml_diff>
--- a/ml/other/Result of Batch train for merged data.docx
+++ b/ml/other/Result of Batch train for merged data.docx
@@ -5469,6 +5469,102 @@
       <w:proofErr w:type="spellEnd"/>
       <w:r>
         <w:t>-split 0.2 --dropout 0.4 --no-missing --batch-size 16</w:t>
+      </w:r>
+    </w:p>
+    <w:p/>
+    <w:p/>
+    <w:p/>
+    <w:p/>
+    <w:p/>
+    <w:p/>
+    <w:p/>
+    <w:p/>
+    <w:p/>
+    <w:p/>
+    <w:p/>
+    <w:p/>
+    <w:p/>
+    <w:p/>
+    <w:p/>
+    <w:p/>
+    <w:p/>
+    <w:p/>
+    <w:p>
+      <w:r>
+        <w:lastRenderedPageBreak/>
+        <w:t>Correct     1534</w:t>
+      </w:r>
+    </w:p>
+    <w:p>
+      <w:r>
+        <w:t>Incorrect   38</w:t>
+      </w:r>
+    </w:p>
+    <w:p>
+      <w:r>
+        <w:t>Baseline    0.009</w:t>
+      </w:r>
+    </w:p>
+    <w:p>
+      <w:r>
+        <w:t>Accuracy    0.976</w:t>
+      </w:r>
+    </w:p>
+    <w:p/>
+    <w:p/>
+    <w:p>
+      <w:r>
+        <w:t>Model: C:\Projects_28_06\notebooks\yeghaneh\ml\data\Model_U07</w:t>
+      </w:r>
+    </w:p>
+    <w:p>
+      <w:r>
+        <w:t>Training data: C:\Projects_28_06\notebooks\yeghaneh\ml\data\Model_U07\training.jsonl</w:t>
+      </w:r>
+    </w:p>
+    <w:p>
+      <w:r>
+        <w:t>Evaluation data: C:\Projects_28_06\notebooks\yeghaneh\ml\data\Model_U07\evaluation.jsonl</w:t>
+      </w:r>
+    </w:p>
+    <w:p/>
+    <w:p>
+      <w:r>
+        <w:t xml:space="preserve">C:\Projects_28_06\notebooks\yeghaneh\ml\data&gt;python -m prodigy </w:t>
+      </w:r>
+      <w:proofErr w:type="spellStart"/>
+      <w:proofErr w:type="gramStart"/>
+      <w:r>
+        <w:t>ner.batch</w:t>
+      </w:r>
+      <w:proofErr w:type="spellEnd"/>
+      <w:proofErr w:type="gramEnd"/>
+      <w:r>
+        <w:t xml:space="preserve">-train data_merged_v02 </w:t>
+      </w:r>
+      <w:proofErr w:type="spellStart"/>
+      <w:r>
+        <w:t>en_core_web_sm</w:t>
+      </w:r>
+      <w:proofErr w:type="spellEnd"/>
+      <w:r>
+        <w:t xml:space="preserve"> --output Model_U07 --n-</w:t>
+      </w:r>
+      <w:proofErr w:type="spellStart"/>
+      <w:r>
+        <w:t>iter</w:t>
+      </w:r>
+      <w:proofErr w:type="spellEnd"/>
+      <w:r>
+        <w:t xml:space="preserve"> 300 --</w:t>
+      </w:r>
+      <w:proofErr w:type="spellStart"/>
+      <w:r>
+        <w:t>eval</w:t>
+      </w:r>
+      <w:proofErr w:type="spellEnd"/>
+      <w:r>
+        <w:t>-split 0.2 --dropout 0.2 --no-missing</w:t>
       </w:r>
       <w:bookmarkStart w:id="0" w:name="_GoBack"/>
       <w:bookmarkEnd w:id="0"/>

</xml_diff>